<commit_message>
New Petition and New pictures of Grove City
</commit_message>
<xml_diff>
--- a/fraternal/forms/2015NewMemberPetition.docx
+++ b/fraternal/forms/2015NewMemberPetition.docx
@@ -22,7 +22,7 @@
             <v:stroke joinstyle="miter"/>
             <v:path gradientshapeok="t" o:connecttype="rect"/>
           </v:shapetype>
-          <v:shape id="_x0000_s1032" type="#_x0000_t202" style="position:absolute;margin-left:229.15pt;margin-top:.4pt;width:316.85pt;height:122.6pt;z-index:251668480;mso-width-relative:margin;mso-height-relative:margin" stroked="f">
+          <v:shape id="_x0000_s1027" type="#_x0000_t202" style="position:absolute;margin-left:229.15pt;margin-top:.4pt;width:316.85pt;height:122.6pt;z-index:251668480;mso-width-relative:margin;mso-height-relative:margin" stroked="f">
             <v:textbox>
               <w:txbxContent>
                 <w:p>
@@ -159,10 +159,6 @@
                   <w:pPr>
                     <w:pStyle w:val="NoSpacing"/>
                     <w:jc w:val="center"/>
-                    <w:rPr>
-                      <w:sz w:val="28"/>
-                      <w:szCs w:val="28"/>
-                    </w:rPr>
                   </w:pPr>
                   <w:hyperlink r:id="rId6" w:history="1">
                     <w:r>
@@ -176,6 +172,33 @@
                       <w:t>www.aladdinshrine.org</w:t>
                     </w:r>
                   </w:hyperlink>
+                </w:p>
+                <w:p>
+                  <w:pPr>
+                    <w:pStyle w:val="NoSpacing"/>
+                    <w:jc w:val="center"/>
+                    <w:rPr>
+                      <w:b/>
+                      <w:sz w:val="28"/>
+                      <w:szCs w:val="28"/>
+                    </w:rPr>
+                  </w:pPr>
+                  <w:r>
+                    <w:rPr>
+                      <w:b/>
+                      <w:sz w:val="28"/>
+                      <w:szCs w:val="28"/>
+                    </w:rPr>
+                    <w:t xml:space="preserve">Fall </w:t>
+                  </w:r>
+                  <w:r>
+                    <w:rPr>
+                      <w:b/>
+                      <w:sz w:val="28"/>
+                      <w:szCs w:val="28"/>
+                    </w:rPr>
+                    <w:t>Ceremonial:  October 3, 2015</w:t>
+                  </w:r>
                 </w:p>
                 <w:p>
                   <w:pPr>
@@ -592,7 +615,7 @@
           <w:lang w:eastAsia="zh-TW"/>
         </w:rPr>
         <w:pict>
-          <v:shape id="_x0000_s1034" type="#_x0000_t202" style="position:absolute;margin-left:119.25pt;margin-top:13pt;width:210.75pt;height:20.75pt;z-index:251667455;mso-width-relative:margin;mso-height-relative:margin" stroked="f">
+          <v:shape id="_x0000_s1026" type="#_x0000_t202" style="position:absolute;margin-left:119.25pt;margin-top:13pt;width:210.75pt;height:20.75pt;z-index:251667455;mso-width-relative:margin;mso-height-relative:margin" stroked="f">
             <v:textbox>
               <w:txbxContent>
                 <w:p>
@@ -652,7 +675,7 @@
           <w:lang w:eastAsia="zh-TW"/>
         </w:rPr>
         <w:pict>
-          <v:shape id="_x0000_s1035" type="#_x0000_t202" style="position:absolute;margin-left:74.35pt;margin-top:14.1pt;width:290.55pt;height:19.95pt;z-index:251674624;mso-width-relative:margin;mso-height-relative:margin" stroked="f">
+          <v:shape id="_x0000_s1028" type="#_x0000_t202" style="position:absolute;margin-left:74.35pt;margin-top:14.1pt;width:290.55pt;height:19.95pt;z-index:251674624;mso-width-relative:margin;mso-height-relative:margin" stroked="f">
             <v:textbox>
               <w:txbxContent>
                 <w:p>
@@ -833,7 +856,7 @@
         <w:rPr>
           <w:b/>
         </w:rPr>
-        <w:t>194</w:t>
+        <w:t>209</w:t>
       </w:r>
       <w:r>
         <w:rPr>
@@ -968,8 +991,8 @@
           <w:lang w:eastAsia="zh-TW"/>
         </w:rPr>
         <w:pict>
-          <v:shape id="_x0000_s1036" type="#_x0000_t202" style="position:absolute;margin-left:469.5pt;margin-top:15.4pt;width:93.3pt;height:27.3pt;z-index:251676672;mso-position-horizontal-relative:text;mso-position-vertical-relative:text;mso-width-relative:margin;mso-height-relative:margin" stroked="f">
-            <v:textbox style="mso-next-textbox:#_x0000_s1036">
+          <v:shape id="_x0000_s1029" type="#_x0000_t202" style="position:absolute;margin-left:469.5pt;margin-top:15.4pt;width:93.3pt;height:27.3pt;z-index:251676672;mso-position-horizontal-relative:text;mso-position-vertical-relative:text;mso-width-relative:margin;mso-height-relative:margin" stroked="f">
+            <v:textbox style="mso-next-textbox:#_x0000_s1029">
               <w:txbxContent>
                 <w:p>
                   <w:pPr>
@@ -979,7 +1002,7 @@
                     <w:t xml:space="preserve">Revised </w:t>
                   </w:r>
                   <w:r>
-                    <w:t>1</w:t>
+                    <w:t>08</w:t>
                   </w:r>
                   <w:r>
                     <w:t>/15</w:t>
@@ -1663,7 +1686,7 @@
 </file>
 
 <file path=customXml/itemProps1.xml><?xml version="1.0" encoding="utf-8"?>
-<ds:datastoreItem xmlns:ds="http://schemas.openxmlformats.org/officeDocument/2006/customXml" ds:itemID="{4CF16DB6-C489-43BC-8A93-8E5C15BE4629}">
+<ds:datastoreItem xmlns:ds="http://schemas.openxmlformats.org/officeDocument/2006/customXml" ds:itemID="{B2226966-5447-44F2-903F-3D2584217CCD}">
   <ds:schemaRefs>
     <ds:schemaRef ds:uri="http://schemas.openxmlformats.org/officeDocument/2006/bibliography"/>
   </ds:schemaRefs>

</xml_diff>